<commit_message>
Updated Lambda lab instructions
</commit_message>
<xml_diff>
--- a/AWS Labs.docx
+++ b/AWS Labs.docx
@@ -1958,19 +1958,7 @@
         </w:numPr>
       </w:pPr>
       <w:r>
-        <w:t>Subnet</w:t>
-      </w:r>
-      <w:r>
-        <w:t xml:space="preserve"> </w:t>
-      </w:r>
-      <w:r>
-        <w:t>–</w:t>
-      </w:r>
-      <w:r>
-        <w:t xml:space="preserve"> </w:t>
-      </w:r>
-      <w:r>
-        <w:t>Select the subnet</w:t>
+        <w:t>Subnet – Select the subnet</w:t>
       </w:r>
       <w:r>
         <w:t xml:space="preserve"> (based on the region you selected)</w:t>
@@ -1985,13 +1973,7 @@
         <w:outlineLvl w:val="0"/>
       </w:pPr>
       <w:r>
-        <w:t xml:space="preserve">Create </w:t>
-      </w:r>
-      <w:r>
-        <w:t xml:space="preserve">One more </w:t>
-      </w:r>
-      <w:r>
-        <w:t xml:space="preserve">Amazon Linux AMI EC2 instance </w:t>
+        <w:t xml:space="preserve">Create One more Amazon Linux AMI EC2 instance </w:t>
       </w:r>
     </w:p>
     <w:p>
@@ -2003,13 +1985,7 @@
         </w:numPr>
       </w:pPr>
       <w:r>
-        <w:t>Subnet – Select the subnet (based on the region you selected</w:t>
-      </w:r>
-      <w:r>
-        <w:t>, select different subnet</w:t>
-      </w:r>
-      <w:r>
-        <w:t>).</w:t>
+        <w:t>Subnet – Select the subnet (based on the region you selected, select different subnet).</w:t>
       </w:r>
     </w:p>
     <w:p/>
@@ -2096,10 +2072,7 @@
     <w:p/>
     <w:p>
       <w:r>
-        <w:t>cd .</w:t>
-      </w:r>
-      <w:r>
-        <w:t xml:space="preserve"> (In </w:t>
+        <w:t xml:space="preserve">cd . (In </w:t>
       </w:r>
       <w:r>
         <w:t>both</w:t>
@@ -2141,13 +2114,7 @@
         <w:t xml:space="preserve">Check the </w:t>
       </w:r>
       <w:r>
-        <w:t xml:space="preserve">index.html file from another terminal in </w:t>
-      </w:r>
-      <w:r>
-        <w:t>/var/www/html</w:t>
-      </w:r>
-      <w:r>
-        <w:t xml:space="preserve"> location !!</w:t>
+        <w:t>index.html file from another terminal in /var/www/html location !!</w:t>
       </w:r>
     </w:p>
     <w:p/>
@@ -2168,80 +2135,350 @@
         <w:t>You can also check the DNS name in browser.</w:t>
       </w:r>
     </w:p>
-    <w:p>
+    <w:p/>
+    <w:p/>
+    <w:p/>
+    <w:p/>
+    <w:p/>
+    <w:p/>
+    <w:p/>
+    <w:p/>
+    <w:p>
+      <w:pPr>
+        <w:outlineLvl w:val="0"/>
+        <w:rPr>
+          <w:b/>
+          <w:sz w:val="32"/>
+          <w:u w:val="single"/>
+        </w:rPr>
+      </w:pPr>
+      <w:r>
+        <w:rPr>
+          <w:b/>
+          <w:sz w:val="32"/>
+          <w:u w:val="single"/>
+        </w:rPr>
+        <w:lastRenderedPageBreak/>
+        <w:t>S5-L23</w:t>
+      </w:r>
+      <w:r>
+        <w:rPr>
+          <w:b/>
+          <w:sz w:val="32"/>
+          <w:u w:val="single"/>
+        </w:rPr>
+        <w:t xml:space="preserve"> Lambda Concept</w:t>
+      </w:r>
+    </w:p>
+    <w:p/>
+    <w:p/>
+    <w:p>
+      <w:r>
+        <w:rPr>
+          <w:noProof/>
+        </w:rPr>
+        <w:drawing>
+          <wp:inline distT="0" distB="0" distL="0" distR="0">
+            <wp:extent cx="5727700" cy="3046095"/>
+            <wp:effectExtent l="0" t="0" r="0" b="1905"/>
+            <wp:docPr id="2" name="Picture 2"/>
+            <wp:cNvGraphicFramePr>
+              <a:graphicFrameLocks xmlns:a="http://schemas.openxmlformats.org/drawingml/2006/main" noChangeAspect="1"/>
+            </wp:cNvGraphicFramePr>
+            <a:graphic xmlns:a="http://schemas.openxmlformats.org/drawingml/2006/main">
+              <a:graphicData uri="http://schemas.openxmlformats.org/drawingml/2006/picture">
+                <pic:pic xmlns:pic="http://schemas.openxmlformats.org/drawingml/2006/picture">
+                  <pic:nvPicPr>
+                    <pic:cNvPr id="2" name="Screenshot 2018-09-30 at 11.55.43 PM.png"/>
+                    <pic:cNvPicPr/>
+                  </pic:nvPicPr>
+                  <pic:blipFill>
+                    <a:blip r:embed="rId8" cstate="print">
+                      <a:extLst>
+                        <a:ext uri="{28A0092B-C50C-407E-A947-70E740481C1C}">
+                          <a14:useLocalDpi xmlns:a14="http://schemas.microsoft.com/office/drawing/2010/main" val="0"/>
+                        </a:ext>
+                      </a:extLst>
+                    </a:blip>
+                    <a:stretch>
+                      <a:fillRect/>
+                    </a:stretch>
+                  </pic:blipFill>
+                  <pic:spPr>
+                    <a:xfrm>
+                      <a:off x="0" y="0"/>
+                      <a:ext cx="5727700" cy="3046095"/>
+                    </a:xfrm>
+                    <a:prstGeom prst="rect">
+                      <a:avLst/>
+                    </a:prstGeom>
+                  </pic:spPr>
+                </pic:pic>
+              </a:graphicData>
+            </a:graphic>
+          </wp:inline>
+        </w:drawing>
+      </w:r>
+    </w:p>
+    <w:p/>
+    <w:p/>
+    <w:p>
+      <w:r>
+        <w:t>Download the code from Udemy.</w:t>
+      </w:r>
+    </w:p>
+    <w:p/>
+    <w:p/>
+    <w:p>
+      <w:r>
+        <w:t>Things to remember</w:t>
+      </w:r>
+    </w:p>
+    <w:p>
+      <w:pPr>
+        <w:ind w:firstLine="720"/>
+      </w:pPr>
+    </w:p>
+    <w:p>
+      <w:pPr>
+        <w:ind w:firstLine="720"/>
+      </w:pPr>
+      <w:r>
+        <w:t xml:space="preserve">Bucket name and </w:t>
+      </w:r>
+      <w:r>
+        <w:t>domain name should be same.</w:t>
+      </w:r>
+    </w:p>
+    <w:p/>
+    <w:p>
+      <w:r>
+        <w:t xml:space="preserve">S3&gt; Create bucket with unique name e.g. helpmestudyawspolly.com/ Region- N. Verginia &gt; Create &gt; Property &gt; Static Website Hosting </w:t>
+      </w:r>
+      <w:r>
+        <w:sym w:font="Wingdings" w:char="F0E0"/>
+      </w:r>
+      <w:r>
+        <w:t xml:space="preserve"> Index.html/ error.html &gt; Save</w:t>
+      </w:r>
+    </w:p>
+    <w:p/>
+    <w:p>
+      <w:r>
+        <w:t xml:space="preserve">Console &gt; Networking &amp; Content Delivery </w:t>
+      </w:r>
+      <w:r>
+        <w:sym w:font="Wingdings" w:char="F0E0"/>
+      </w:r>
+      <w:r>
+        <w:t xml:space="preserve"> Route 53 &gt; </w:t>
+      </w:r>
+      <w:r>
+        <w:t>Choose a domain name &gt; &amp; Checkout</w:t>
+      </w:r>
+    </w:p>
+    <w:p/>
+    <w:p>
+      <w:pPr>
+        <w:outlineLvl w:val="0"/>
+      </w:pPr>
+      <w:r>
+        <w:t>Compute &gt; Lambda &gt; Create Function</w:t>
+      </w:r>
+      <w:r>
+        <w:t xml:space="preserve"> &gt; </w:t>
+      </w:r>
+      <w:r>
+        <w:t xml:space="preserve">Author from Scratch &gt; Name- </w:t>
+      </w:r>
+      <w:r>
+        <w:t>myServerlessWebsite</w:t>
+      </w:r>
+      <w:r>
+        <w:t xml:space="preserve"> / RunTime-Python 3.6 / Role- Create a new role- MyLambdaRole / Policy Template- Simple Microservice Permission &gt; Create Function.</w:t>
+      </w:r>
+    </w:p>
+    <w:p/>
+    <w:p>
+      <w:r>
+        <w:t xml:space="preserve">Select API Gateway &gt; Configure triggers &gt; Create a new API &gt; API Name </w:t>
+      </w:r>
+      <w:r>
+        <w:sym w:font="Wingdings" w:char="F0E0"/>
+      </w:r>
+      <w:r>
+        <w:t xml:space="preserve"> myServerlessWebsite / Deployment stage </w:t>
+      </w:r>
+      <w:r>
+        <w:sym w:font="Wingdings" w:char="F0E0"/>
+      </w:r>
+      <w:r>
+        <w:t xml:space="preserve"> Prod / Security </w:t>
+      </w:r>
+      <w:r>
+        <w:sym w:font="Wingdings" w:char="F0E0"/>
+      </w:r>
+      <w:r>
+        <w:t xml:space="preserve"> Open</w:t>
+      </w:r>
+      <w:r>
+        <w:t xml:space="preserve"> &gt; Add &gt; SAVE</w:t>
+      </w:r>
+    </w:p>
+    <w:p/>
+    <w:p>
+      <w:r>
+        <w:t xml:space="preserve">Under API Gateway &gt; </w:t>
+      </w:r>
+      <w:r>
+        <w:t>myServerlessWebsite</w:t>
+      </w:r>
+      <w:r>
+        <w:t xml:space="preserve"> &gt; Action &gt; Delete Method &gt; Delete</w:t>
+      </w:r>
+    </w:p>
+    <w:p/>
+    <w:p>
+      <w:r>
+        <w:t xml:space="preserve">Action &gt; </w:t>
+      </w:r>
+      <w:r>
+        <w:t>Create</w:t>
+      </w:r>
+      <w:r>
+        <w:t xml:space="preserve"> Method &gt;</w:t>
+      </w:r>
+      <w:r>
+        <w:t xml:space="preserve"> Select GET from drop down &gt; </w:t>
+      </w:r>
+      <w:r>
+        <w:t>Check the radio button for “Use Lambda Proxy Integration”</w:t>
+      </w:r>
+      <w:r>
+        <w:t xml:space="preserve"> &gt; Lambda Function </w:t>
+      </w:r>
+      <w:r>
+        <w:sym w:font="Wingdings" w:char="F0E0"/>
+      </w:r>
+      <w:r>
+        <w:t xml:space="preserve"> </w:t>
+      </w:r>
+      <w:r>
+        <w:t>myServerlessWebsite</w:t>
+      </w:r>
+      <w:r>
+        <w:t xml:space="preserve"> &gt; Saves</w:t>
+      </w:r>
+    </w:p>
+    <w:p/>
+    <w:p>
+      <w:r>
+        <w:t xml:space="preserve">Action &gt; </w:t>
+      </w:r>
+      <w:r>
+        <w:t xml:space="preserve">Deploy API &gt; Deployment stage </w:t>
+      </w:r>
+      <w:r>
+        <w:sym w:font="Wingdings" w:char="F0E0"/>
+      </w:r>
+      <w:r>
+        <w:t xml:space="preserve"> prod &gt; Description </w:t>
+      </w:r>
+      <w:r>
+        <w:sym w:font="Wingdings" w:char="F0E0"/>
+      </w:r>
+      <w:r>
+        <w:t xml:space="preserve"> My first prod deploym</w:t>
+      </w:r>
+      <w:r>
+        <w:t xml:space="preserve">ent &gt; Deploy </w:t>
+      </w:r>
+    </w:p>
+    <w:p>
+      <w:r>
+        <w:lastRenderedPageBreak/>
+        <w:t>Stages &gt; Prod &gt; GET &gt; Copy and open the “Invoke URL”.</w:t>
+      </w:r>
+    </w:p>
+    <w:p/>
+    <w:p>
+      <w:r>
+        <w:t>IN EC2 Instance;</w:t>
+      </w:r>
+    </w:p>
+    <w:p/>
+    <w:p>
+      <w:r>
+        <w:t>curl “</w:t>
+      </w:r>
+      <w:r>
+        <w:t>Invoke URL</w:t>
+      </w:r>
+      <w:r>
+        <w:t>” &gt; myname.txt</w:t>
+      </w:r>
+    </w:p>
+    <w:p>
+      <w:r>
+        <w:t>nano myname.txt</w:t>
+      </w:r>
+    </w:p>
+    <w:p/>
+    <w:p>
+      <w:r>
+        <w:t>Edit the downloaded index.html file and paste the “invoke URL” in line 11.</w:t>
+      </w:r>
+    </w:p>
+    <w:p/>
+    <w:p>
+      <w:r>
+        <w:t xml:space="preserve">S3&gt; </w:t>
+      </w:r>
+      <w:r>
+        <w:t>helpmestudyawspolly</w:t>
+      </w:r>
+      <w:r>
+        <w:t xml:space="preserve">.com &gt; Upload &gt; Add File </w:t>
+      </w:r>
+      <w:r>
+        <w:sym w:font="Wingdings" w:char="F0E0"/>
+      </w:r>
+      <w:r>
+        <w:t xml:space="preserve"> index.html &amp; error.html</w:t>
+      </w:r>
+      <w:r>
+        <w:t xml:space="preserve"> &gt; Upload &gt; More &gt; Make Public</w:t>
+      </w:r>
+    </w:p>
+    <w:p/>
+    <w:p>
+      <w:r>
+        <w:t xml:space="preserve">Console &gt; Networking &amp; Content Delivery </w:t>
+      </w:r>
+      <w:r>
+        <w:sym w:font="Wingdings" w:char="F0E0"/>
+      </w:r>
+      <w:r>
+        <w:t xml:space="preserve"> Route 53 &gt; </w:t>
+      </w:r>
+      <w:r>
+        <w:t>Hosted Zone</w:t>
+      </w:r>
+      <w:r>
+        <w:t xml:space="preserve"> &gt; helpmestudyawspolly</w:t>
+      </w:r>
+      <w:r>
+        <w:t xml:space="preserve">.com &gt; Create Record Set &gt; Alias Target &gt; Select the </w:t>
+      </w:r>
+      <w:r>
+        <w:t>helpmestudyawspolly</w:t>
+      </w:r>
+      <w:r>
+        <w:t>.com &gt; Create</w:t>
+      </w:r>
       <w:bookmarkStart w:id="0" w:name="_GoBack"/>
       <w:bookmarkEnd w:id="0"/>
     </w:p>
-    <w:p/>
-    <w:p/>
-    <w:p/>
-    <w:p/>
-    <w:p/>
-    <w:p/>
-    <w:p/>
-    <w:p>
-      <w:pPr>
-        <w:outlineLvl w:val="0"/>
-        <w:rPr>
-          <w:b/>
-          <w:sz w:val="32"/>
-          <w:u w:val="single"/>
-        </w:rPr>
-      </w:pPr>
-      <w:r>
-        <w:rPr>
-          <w:b/>
-          <w:sz w:val="32"/>
-          <w:u w:val="single"/>
-        </w:rPr>
-        <w:lastRenderedPageBreak/>
-        <w:t>S5-L</w:t>
-      </w:r>
-      <w:r>
-        <w:rPr>
-          <w:b/>
-          <w:sz w:val="32"/>
-          <w:u w:val="single"/>
-        </w:rPr>
-        <w:t>22</w:t>
-      </w:r>
-      <w:r>
-        <w:rPr>
-          <w:b/>
-          <w:sz w:val="32"/>
-          <w:u w:val="single"/>
-        </w:rPr>
-        <w:t xml:space="preserve"> </w:t>
-      </w:r>
-      <w:r>
-        <w:rPr>
-          <w:b/>
-          <w:sz w:val="32"/>
-          <w:u w:val="single"/>
-        </w:rPr>
-        <w:t>Lambda Concept</w:t>
-      </w:r>
-    </w:p>
-    <w:p/>
-    <w:p>
-      <w:pPr>
-        <w:outlineLvl w:val="0"/>
-      </w:pPr>
-      <w:r>
-        <w:t>Compute &gt; Lambda &gt; Create Function</w:t>
-      </w:r>
-    </w:p>
-    <w:p/>
-    <w:p>
-      <w:r>
-        <w:t>Author from Scratch &gt; Name- myTestFunction / RunTime-Python 3.6 / Role- Create a new role- MyLambdaRole / Policy Template- Simple Microservice Permission</w:t>
-      </w:r>
-    </w:p>
-    <w:p/>
-    <w:p/>
-    <w:p/>
-    <w:p/>
-    <w:p/>
     <w:p/>
     <w:sectPr>
       <w:pgSz w:w="11900" w:h="16840"/>
@@ -3148,7 +3385,7 @@
 </file>
 
 <file path=customXml/itemProps1.xml><?xml version="1.0" encoding="utf-8"?>
-<ds:datastoreItem xmlns:ds="http://schemas.openxmlformats.org/officeDocument/2006/customXml" ds:itemID="{D4B0EE50-2B54-E340-B579-86A3C0EC5C82}">
+<ds:datastoreItem xmlns:ds="http://schemas.openxmlformats.org/officeDocument/2006/customXml" ds:itemID="{9F4AF995-77C8-E146-8C1E-66D9674E6132}">
   <ds:schemaRefs>
     <ds:schemaRef ds:uri="http://schemas.openxmlformats.org/officeDocument/2006/bibliography"/>
   </ds:schemaRefs>

</xml_diff>